<commit_message>
calling enums in constructor and added classed Bread/BreadTypes
</commit_message>
<xml_diff>
--- a/IntelligentHousewifedescription.docx
+++ b/IntelligentHousewifedescription.docx
@@ -3,21 +3,123 @@
 <w:document xmlns:wpc="http://schemas.microsoft.com/office/word/2010/wordprocessingCanvas" xmlns:mc="http://schemas.openxmlformats.org/markup-compatibility/2006" xmlns:o="urn:schemas-microsoft-com:office:office" xmlns:r="http://schemas.openxmlformats.org/officeDocument/2006/relationships" xmlns:m="http://schemas.openxmlformats.org/officeDocument/2006/math" xmlns:v="urn:schemas-microsoft-com:vml" xmlns:wp14="http://schemas.microsoft.com/office/word/2010/wordprocessingDrawing" xmlns:wp="http://schemas.openxmlformats.org/drawingml/2006/wordprocessingDrawing" xmlns:w10="urn:schemas-microsoft-com:office:word" xmlns:w="http://schemas.openxmlformats.org/wordprocessingml/2006/main" xmlns:w14="http://schemas.microsoft.com/office/word/2010/wordml" xmlns:w15="http://schemas.microsoft.com/office/word/2012/wordml" xmlns:wpg="http://schemas.microsoft.com/office/word/2010/wordprocessingGroup" xmlns:wpi="http://schemas.microsoft.com/office/word/2010/wordprocessingInk" xmlns:wne="http://schemas.microsoft.com/office/word/2006/wordml" xmlns:wps="http://schemas.microsoft.com/office/word/2010/wordprocessingShape" mc:Ignorable="w14 w15 wp14">
   <w:body>
     <w:p>
+      <w:r>
+        <w:t>Produkty:</w:t>
+      </w:r>
+    </w:p>
+    <w:p>
+      <w:r>
+        <w:t>Każdy produkt ma:</w:t>
+      </w:r>
+    </w:p>
+    <w:p>
+      <w:r>
+        <w:t>Klasa Product:</w:t>
+      </w:r>
+    </w:p>
+    <w:p>
+      <w:pPr>
+        <w:rPr>
+          <w:lang w:val="en-US"/>
+        </w:rPr>
+      </w:pPr>
+      <w:r>
+        <w:rPr>
+          <w:lang w:val="en-US"/>
+        </w:rPr>
+        <w:t>- Nazwę własną,</w:t>
+      </w:r>
+      <w:r>
+        <w:rPr>
+          <w:lang w:val="en-US"/>
+        </w:rPr>
+        <w:t xml:space="preserve"> (String name),</w:t>
+      </w:r>
+    </w:p>
+    <w:p>
+      <w:pPr>
+        <w:rPr>
+          <w:lang w:val="en-US"/>
+        </w:rPr>
+      </w:pPr>
+      <w:r>
+        <w:rPr>
+          <w:lang w:val="en-US"/>
+        </w:rPr>
+        <w:t xml:space="preserve">- Producenta </w:t>
+      </w:r>
+      <w:r>
+        <w:rPr>
+          <w:lang w:val="en-US"/>
+        </w:rPr>
+        <w:t xml:space="preserve"> (String producer),</w:t>
+      </w:r>
+    </w:p>
+    <w:p>
+      <w:r>
+        <w:t>- Datę zakupu,</w:t>
+      </w:r>
+      <w:r>
+        <w:t xml:space="preserve"> (data generowana automatycznie w dniu wprowadzania)</w:t>
+      </w:r>
+    </w:p>
+    <w:p>
+      <w:r>
+        <w:t xml:space="preserve">- Datę ważności </w:t>
+      </w:r>
+      <w:r>
+        <w:t>(data wprowadzana przez użytkownika),</w:t>
+      </w:r>
+    </w:p>
+    <w:p/>
+    <w:p>
+      <w:r>
+        <w:t>Klasa ta jest rozszerzana o klasy:</w:t>
+      </w:r>
+    </w:p>
+    <w:p>
+      <w:r>
+        <w:rPr>
+          <w:highlight w:val="yellow"/>
+        </w:rPr>
+        <w:t>Dairy (Nabiał):</w:t>
+      </w:r>
+      <w:r>
+        <w:t xml:space="preserve"> </w:t>
+      </w:r>
+    </w:p>
+    <w:p>
+      <w:r>
+        <w:t>Rodzaj(String enum type)</w:t>
+      </w:r>
+    </w:p>
+    <w:p>
+      <w:pPr>
+        <w:rPr>
+          <w:lang w:val="en-US"/>
+        </w:rPr>
+      </w:pPr>
+      <w:r>
+        <w:rPr>
+          <w:lang w:val="en-US"/>
+        </w:rPr>
+        <w:t>Bread(Pieczywo):</w:t>
+      </w:r>
+    </w:p>
+    <w:p>
+      <w:pPr>
+        <w:rPr>
+          <w:lang w:val="en-US"/>
+        </w:rPr>
+      </w:pPr>
+      <w:r>
+        <w:rPr>
+          <w:lang w:val="en-US"/>
+        </w:rPr>
+        <w:t>Pieczywo ma datę ważności maksymalnie trzech dni od daty zakupu czyli DD+3</w:t>
+      </w:r>
       <w:bookmarkStart w:id="0" w:name="_GoBack"/>
       <w:bookmarkEnd w:id="0"/>
-      <w:r>
-        <w:t>Produkty:</w:t>
-      </w:r>
-    </w:p>
-    <w:p>
-      <w:r>
-        <w:t>Każdy produkt ma:</w:t>
-      </w:r>
-    </w:p>
-    <w:p>
-      <w:r>
-        <w:t>Klasa Product:</w:t>
-      </w:r>
     </w:p>
     <w:p>
       <w:pPr>
@@ -29,41 +131,7 @@
         <w:rPr>
           <w:lang w:val="en-US"/>
         </w:rPr>
-        <w:t xml:space="preserve">- </w:t>
-      </w:r>
-      <w:proofErr w:type="spellStart"/>
-      <w:r>
-        <w:rPr>
-          <w:lang w:val="en-US"/>
-        </w:rPr>
-        <w:t>Nazwę</w:t>
-      </w:r>
-      <w:proofErr w:type="spellEnd"/>
-      <w:r>
-        <w:rPr>
-          <w:lang w:val="en-US"/>
-        </w:rPr>
-        <w:t xml:space="preserve"> </w:t>
-      </w:r>
-      <w:proofErr w:type="spellStart"/>
-      <w:r>
-        <w:rPr>
-          <w:lang w:val="en-US"/>
-        </w:rPr>
-        <w:t>własną</w:t>
-      </w:r>
-      <w:proofErr w:type="spellEnd"/>
-      <w:r>
-        <w:rPr>
-          <w:lang w:val="en-US"/>
-        </w:rPr>
-        <w:t>,</w:t>
-      </w:r>
-      <w:r>
-        <w:rPr>
-          <w:lang w:val="en-US"/>
-        </w:rPr>
-        <w:t xml:space="preserve"> (String name),</w:t>
+        <w:t xml:space="preserve">String enum type </w:t>
       </w:r>
     </w:p>
     <w:p>
@@ -72,126 +140,18 @@
           <w:lang w:val="en-US"/>
         </w:rPr>
       </w:pPr>
-      <w:r>
-        <w:rPr>
-          <w:lang w:val="en-US"/>
-        </w:rPr>
-        <w:t xml:space="preserve">- </w:t>
-      </w:r>
-      <w:proofErr w:type="spellStart"/>
-      <w:r>
-        <w:rPr>
-          <w:lang w:val="en-US"/>
-        </w:rPr>
-        <w:t>Producenta</w:t>
-      </w:r>
-      <w:proofErr w:type="spellEnd"/>
-      <w:r>
-        <w:rPr>
-          <w:lang w:val="en-US"/>
-        </w:rPr>
-        <w:t xml:space="preserve"> </w:t>
-      </w:r>
-      <w:r>
-        <w:rPr>
-          <w:lang w:val="en-US"/>
-        </w:rPr>
-        <w:t xml:space="preserve"> (String producer),</w:t>
-      </w:r>
-    </w:p>
-    <w:p>
-      <w:r>
-        <w:t>- Datę zakupu,</w:t>
-      </w:r>
-      <w:r>
-        <w:t xml:space="preserve"> (data generowana automatycznie w dniu wprowadzania)</w:t>
-      </w:r>
-    </w:p>
-    <w:p>
-      <w:r>
-        <w:t xml:space="preserve">- Datę ważności </w:t>
-      </w:r>
-      <w:r>
-        <w:t>(data wprowadzana przez użytkownika),</w:t>
-      </w:r>
-    </w:p>
-    <w:p/>
-    <w:p>
-      <w:r>
-        <w:t>Klasa ta jest rozszerzana o klasy:</w:t>
-      </w:r>
-    </w:p>
-    <w:p>
-      <w:proofErr w:type="spellStart"/>
-      <w:r>
-        <w:t>Dairy</w:t>
-      </w:r>
-      <w:proofErr w:type="spellEnd"/>
-      <w:r>
-        <w:t xml:space="preserve"> (Nabiał):</w:t>
-      </w:r>
-    </w:p>
-    <w:p>
-      <w:r>
-        <w:t xml:space="preserve">Rodzaj(String </w:t>
-      </w:r>
-      <w:proofErr w:type="spellStart"/>
-      <w:r>
-        <w:t>enum</w:t>
-      </w:r>
-      <w:proofErr w:type="spellEnd"/>
-      <w:r>
-        <w:t xml:space="preserve"> </w:t>
-      </w:r>
-      <w:proofErr w:type="spellStart"/>
-      <w:r>
-        <w:t>type</w:t>
-      </w:r>
-      <w:proofErr w:type="spellEnd"/>
-      <w:r>
-        <w:t>)</w:t>
-      </w:r>
-    </w:p>
-    <w:p>
-      <w:proofErr w:type="spellStart"/>
-      <w:r>
-        <w:t>Bread</w:t>
-      </w:r>
-      <w:proofErr w:type="spellEnd"/>
-      <w:r>
-        <w:t>(Pieczywo):</w:t>
-      </w:r>
-    </w:p>
-    <w:p>
-      <w:r>
-        <w:t xml:space="preserve">String </w:t>
-      </w:r>
-      <w:proofErr w:type="spellStart"/>
-      <w:r>
-        <w:t>enum</w:t>
-      </w:r>
-      <w:proofErr w:type="spellEnd"/>
-      <w:r>
-        <w:t xml:space="preserve"> </w:t>
-      </w:r>
-      <w:proofErr w:type="spellStart"/>
-      <w:r>
-        <w:t>type</w:t>
-      </w:r>
-      <w:proofErr w:type="spellEnd"/>
-      <w:r>
-        <w:t xml:space="preserve"> </w:t>
-      </w:r>
-    </w:p>
-    <w:p/>
-    <w:p>
-      <w:proofErr w:type="spellStart"/>
-      <w:r>
-        <w:t>Meat</w:t>
-      </w:r>
-      <w:proofErr w:type="spellEnd"/>
-      <w:r>
-        <w:t>(Mięso):</w:t>
+    </w:p>
+    <w:p>
+      <w:pPr>
+        <w:rPr>
+          <w:lang w:val="en-US"/>
+        </w:rPr>
+      </w:pPr>
+      <w:r>
+        <w:rPr>
+          <w:lang w:val="en-US"/>
+        </w:rPr>
+        <w:t>Meat(Mięso):</w:t>
       </w:r>
     </w:p>
     <w:p>
@@ -200,41 +160,18 @@
       </w:r>
     </w:p>
     <w:p>
-      <w:proofErr w:type="spellStart"/>
-      <w:r>
-        <w:t>Meats</w:t>
-      </w:r>
-      <w:proofErr w:type="spellEnd"/>
-      <w:r>
-        <w:t>(Wędliny):</w:t>
-      </w:r>
-    </w:p>
-    <w:p>
-      <w:proofErr w:type="spellStart"/>
-      <w:r>
-        <w:t>FruitsVegetables</w:t>
-      </w:r>
-      <w:proofErr w:type="spellEnd"/>
-      <w:r>
-        <w:t>(Owoce i warzywa):</w:t>
-      </w:r>
-    </w:p>
-    <w:p>
-      <w:proofErr w:type="spellStart"/>
-      <w:r>
-        <w:t>Sweets</w:t>
-      </w:r>
-      <w:proofErr w:type="spellEnd"/>
-      <w:r>
-        <w:t>(</w:t>
-      </w:r>
-      <w:proofErr w:type="spellStart"/>
-      <w:r>
-        <w:t>Slodycze</w:t>
-      </w:r>
-      <w:proofErr w:type="spellEnd"/>
-      <w:r>
-        <w:t>):</w:t>
+      <w:r>
+        <w:t>Meats(Wędliny):</w:t>
+      </w:r>
+    </w:p>
+    <w:p>
+      <w:r>
+        <w:t>FruitsVegetables(Owoce i warzywa):</w:t>
+      </w:r>
+    </w:p>
+    <w:p>
+      <w:r>
+        <w:t>Sweets(Slodycze):</w:t>
       </w:r>
     </w:p>
     <w:p/>
@@ -263,7 +200,6 @@
     <w:p/>
     <w:p>
       <w:r>
-        <w:lastRenderedPageBreak/>
         <w:t>STATYSTYKI WYRZUCANIA:</w:t>
       </w:r>
     </w:p>

</xml_diff>